<commit_message>
Exemplo de Declaracao de funcao
</commit_message>
<xml_diff>
--- a/moduloMDPP/4_FerramentasProcuraEmprego/unidade4_FerramentasProcuraEmprego.docx
+++ b/moduloMDPP/4_FerramentasProcuraEmprego/unidade4_FerramentasProcuraEmprego.docx
@@ -407,7 +407,23 @@
           <w:rFonts w:ascii="Times New Roman" w:hAnsi="Times New Roman" w:cs="Times New Roman"/>
           <w:lang w:val="pt-PT"/>
         </w:rPr>
-        <w:t>Caso o anúncio estipule uma referência para a vaga, deverá colocá-la no Assunto: Ref.: 1111 - Candidatura ao cargo de XXX.</w:t>
+        <w:t xml:space="preserve">Caso o anúncio estipule uma referência para a vaga, deverá colocá-la no Assunto: </w:t>
+      </w:r>
+      <w:proofErr w:type="spellStart"/>
+      <w:r>
+        <w:rPr>
+          <w:rFonts w:ascii="Times New Roman" w:hAnsi="Times New Roman" w:cs="Times New Roman"/>
+          <w:lang w:val="pt-PT"/>
+        </w:rPr>
+        <w:t>Ref</w:t>
+      </w:r>
+      <w:proofErr w:type="spellEnd"/>
+      <w:r>
+        <w:rPr>
+          <w:rFonts w:ascii="Times New Roman" w:hAnsi="Times New Roman" w:cs="Times New Roman"/>
+          <w:lang w:val="pt-PT"/>
+        </w:rPr>
+        <w:t>.: 1111 - Candidatura ao cargo de XXX.</w:t>
       </w:r>
     </w:p>
     <w:p>
@@ -477,11 +493,33 @@
           <w:rFonts w:ascii="Times New Roman" w:hAnsi="Times New Roman" w:cs="Times New Roman"/>
         </w:rPr>
       </w:pPr>
-      <w:r>
-        <w:rPr>
-          <w:rFonts w:ascii="Times New Roman" w:hAnsi="Times New Roman" w:cs="Times New Roman"/>
-        </w:rPr>
-        <w:t>Apresentar o cumprimento final.</w:t>
+      <w:proofErr w:type="spellStart"/>
+      <w:r>
+        <w:rPr>
+          <w:rFonts w:ascii="Times New Roman" w:hAnsi="Times New Roman" w:cs="Times New Roman"/>
+        </w:rPr>
+        <w:t>Apresentar</w:t>
+      </w:r>
+      <w:proofErr w:type="spellEnd"/>
+      <w:r>
+        <w:rPr>
+          <w:rFonts w:ascii="Times New Roman" w:hAnsi="Times New Roman" w:cs="Times New Roman"/>
+        </w:rPr>
+        <w:t xml:space="preserve"> o </w:t>
+      </w:r>
+      <w:proofErr w:type="spellStart"/>
+      <w:r>
+        <w:rPr>
+          <w:rFonts w:ascii="Times New Roman" w:hAnsi="Times New Roman" w:cs="Times New Roman"/>
+        </w:rPr>
+        <w:t>cumprimento</w:t>
+      </w:r>
+      <w:proofErr w:type="spellEnd"/>
+      <w:r>
+        <w:rPr>
+          <w:rFonts w:ascii="Times New Roman" w:hAnsi="Times New Roman" w:cs="Times New Roman"/>
+        </w:rPr>
+        <w:t xml:space="preserve"> final.</w:t>
       </w:r>
     </w:p>
     <w:p>
@@ -753,13 +791,23 @@
           <w:rFonts w:ascii="Times New Roman" w:hAnsi="Times New Roman" w:cs="Times New Roman"/>
         </w:rPr>
       </w:pPr>
+      <w:proofErr w:type="spellStart"/>
       <w:r>
         <w:rPr>
           <w:rFonts w:ascii="Times New Roman" w:hAnsi="Times New Roman" w:cs="Times New Roman"/>
           <w:b/>
           <w:bCs/>
         </w:rPr>
-        <w:t>Introdução:</w:t>
+        <w:t>Introdução</w:t>
+      </w:r>
+      <w:proofErr w:type="spellEnd"/>
+      <w:r>
+        <w:rPr>
+          <w:rFonts w:ascii="Times New Roman" w:hAnsi="Times New Roman" w:cs="Times New Roman"/>
+          <w:b/>
+          <w:bCs/>
+        </w:rPr>
+        <w:t>:</w:t>
       </w:r>
     </w:p>
     <w:p>
@@ -808,13 +856,23 @@
           <w:rFonts w:ascii="Times New Roman" w:hAnsi="Times New Roman" w:cs="Times New Roman"/>
         </w:rPr>
       </w:pPr>
+      <w:proofErr w:type="spellStart"/>
       <w:r>
         <w:rPr>
           <w:rFonts w:ascii="Times New Roman" w:hAnsi="Times New Roman" w:cs="Times New Roman"/>
           <w:b/>
           <w:bCs/>
         </w:rPr>
-        <w:t>Exemplos:</w:t>
+        <w:t>Exemplos</w:t>
+      </w:r>
+      <w:proofErr w:type="spellEnd"/>
+      <w:r>
+        <w:rPr>
+          <w:rFonts w:ascii="Times New Roman" w:hAnsi="Times New Roman" w:cs="Times New Roman"/>
+          <w:b/>
+          <w:bCs/>
+        </w:rPr>
+        <w:t>:</w:t>
       </w:r>
     </w:p>
     <w:p>
@@ -875,7 +933,23 @@
           <w:rFonts w:ascii="Times New Roman" w:hAnsi="Times New Roman" w:cs="Times New Roman"/>
           <w:lang w:val="pt-PT"/>
         </w:rPr>
-        <w:t>“Venho pela presente carta responder ao anúncio visto no NetEmpregos no passado dia 05.” –» Início </w:t>
+        <w:t xml:space="preserve">“Venho pela presente carta responder ao anúncio visto no </w:t>
+      </w:r>
+      <w:proofErr w:type="spellStart"/>
+      <w:r>
+        <w:rPr>
+          <w:rFonts w:ascii="Times New Roman" w:hAnsi="Times New Roman" w:cs="Times New Roman"/>
+          <w:lang w:val="pt-PT"/>
+        </w:rPr>
+        <w:t>NetEmpregos</w:t>
+      </w:r>
+      <w:proofErr w:type="spellEnd"/>
+      <w:r>
+        <w:rPr>
+          <w:rFonts w:ascii="Times New Roman" w:hAnsi="Times New Roman" w:cs="Times New Roman"/>
+          <w:lang w:val="pt-PT"/>
+        </w:rPr>
+        <w:t xml:space="preserve"> no passado dia 05.” –» Início </w:t>
       </w:r>
       <w:r>
         <w:rPr>
@@ -936,13 +1010,23 @@
           <w:rFonts w:ascii="Times New Roman" w:hAnsi="Times New Roman" w:cs="Times New Roman"/>
         </w:rPr>
       </w:pPr>
+      <w:proofErr w:type="spellStart"/>
       <w:r>
         <w:rPr>
           <w:rFonts w:ascii="Times New Roman" w:hAnsi="Times New Roman" w:cs="Times New Roman"/>
           <w:b/>
           <w:bCs/>
         </w:rPr>
-        <w:t>Desenvolvimento:</w:t>
+        <w:t>Desenvolvimento</w:t>
+      </w:r>
+      <w:proofErr w:type="spellEnd"/>
+      <w:r>
+        <w:rPr>
+          <w:rFonts w:ascii="Times New Roman" w:hAnsi="Times New Roman" w:cs="Times New Roman"/>
+          <w:b/>
+          <w:bCs/>
+        </w:rPr>
+        <w:t>:</w:t>
       </w:r>
     </w:p>
     <w:p>
@@ -962,11 +1046,89 @@
         </w:rPr>
         <w:t xml:space="preserve">Apresente factos sobre a sua vida profissional ou pessoal que possam ter impacto no cargo e na empresa aos quais se candidata. </w:t>
       </w:r>
-      <w:r>
-        <w:rPr>
-          <w:rFonts w:ascii="Times New Roman" w:hAnsi="Times New Roman" w:cs="Times New Roman"/>
-        </w:rPr>
-        <w:t>Recorde-se de focar resultados e não somente opiniões.</w:t>
+      <w:proofErr w:type="spellStart"/>
+      <w:r>
+        <w:rPr>
+          <w:rFonts w:ascii="Times New Roman" w:hAnsi="Times New Roman" w:cs="Times New Roman"/>
+        </w:rPr>
+        <w:t>Recorde</w:t>
+      </w:r>
+      <w:proofErr w:type="spellEnd"/>
+      <w:r>
+        <w:rPr>
+          <w:rFonts w:ascii="Times New Roman" w:hAnsi="Times New Roman" w:cs="Times New Roman"/>
+        </w:rPr>
+        <w:t xml:space="preserve">-se de </w:t>
+      </w:r>
+      <w:proofErr w:type="spellStart"/>
+      <w:r>
+        <w:rPr>
+          <w:rFonts w:ascii="Times New Roman" w:hAnsi="Times New Roman" w:cs="Times New Roman"/>
+        </w:rPr>
+        <w:t>focar</w:t>
+      </w:r>
+      <w:proofErr w:type="spellEnd"/>
+      <w:r>
+        <w:rPr>
+          <w:rFonts w:ascii="Times New Roman" w:hAnsi="Times New Roman" w:cs="Times New Roman"/>
+        </w:rPr>
+        <w:t xml:space="preserve"> </w:t>
+      </w:r>
+      <w:proofErr w:type="spellStart"/>
+      <w:r>
+        <w:rPr>
+          <w:rFonts w:ascii="Times New Roman" w:hAnsi="Times New Roman" w:cs="Times New Roman"/>
+        </w:rPr>
+        <w:t>resultados</w:t>
+      </w:r>
+      <w:proofErr w:type="spellEnd"/>
+      <w:r>
+        <w:rPr>
+          <w:rFonts w:ascii="Times New Roman" w:hAnsi="Times New Roman" w:cs="Times New Roman"/>
+        </w:rPr>
+        <w:t xml:space="preserve"> e </w:t>
+      </w:r>
+      <w:proofErr w:type="spellStart"/>
+      <w:r>
+        <w:rPr>
+          <w:rFonts w:ascii="Times New Roman" w:hAnsi="Times New Roman" w:cs="Times New Roman"/>
+        </w:rPr>
+        <w:t>não</w:t>
+      </w:r>
+      <w:proofErr w:type="spellEnd"/>
+      <w:r>
+        <w:rPr>
+          <w:rFonts w:ascii="Times New Roman" w:hAnsi="Times New Roman" w:cs="Times New Roman"/>
+        </w:rPr>
+        <w:t xml:space="preserve"> </w:t>
+      </w:r>
+      <w:proofErr w:type="spellStart"/>
+      <w:r>
+        <w:rPr>
+          <w:rFonts w:ascii="Times New Roman" w:hAnsi="Times New Roman" w:cs="Times New Roman"/>
+        </w:rPr>
+        <w:t>somente</w:t>
+      </w:r>
+      <w:proofErr w:type="spellEnd"/>
+      <w:r>
+        <w:rPr>
+          <w:rFonts w:ascii="Times New Roman" w:hAnsi="Times New Roman" w:cs="Times New Roman"/>
+        </w:rPr>
+        <w:t xml:space="preserve"> </w:t>
+      </w:r>
+      <w:proofErr w:type="spellStart"/>
+      <w:r>
+        <w:rPr>
+          <w:rFonts w:ascii="Times New Roman" w:hAnsi="Times New Roman" w:cs="Times New Roman"/>
+        </w:rPr>
+        <w:t>opiniões</w:t>
+      </w:r>
+      <w:proofErr w:type="spellEnd"/>
+      <w:r>
+        <w:rPr>
+          <w:rFonts w:ascii="Times New Roman" w:hAnsi="Times New Roman" w:cs="Times New Roman"/>
+        </w:rPr>
+        <w:t>.</w:t>
       </w:r>
     </w:p>
     <w:p>
@@ -995,6 +1157,7 @@
         </w:rPr>
         <w:t> Ao invés de “Considero que trabalho bem em equipa, tenho foco nos resultados e gosto pelo atendimento”, opte por “Enquanto XXX, contribuí ativamente para a criação de bases de dados eficientes através do Excel, beneficiando o trabalho da equipa. Além disto, destaco a experiência de três anos em </w:t>
       </w:r>
+      <w:proofErr w:type="spellStart"/>
       <w:r>
         <w:rPr>
           <w:rFonts w:ascii="Times New Roman" w:hAnsi="Times New Roman" w:cs="Times New Roman"/>
@@ -1002,8 +1165,29 @@
           <w:iCs/>
           <w:lang w:val="pt-PT"/>
         </w:rPr>
-        <w:t>front office</w:t>
-      </w:r>
+        <w:t>front</w:t>
+      </w:r>
+      <w:proofErr w:type="spellEnd"/>
+      <w:r>
+        <w:rPr>
+          <w:rFonts w:ascii="Times New Roman" w:hAnsi="Times New Roman" w:cs="Times New Roman"/>
+          <w:i/>
+          <w:iCs/>
+          <w:lang w:val="pt-PT"/>
+        </w:rPr>
+        <w:t xml:space="preserve"> </w:t>
+      </w:r>
+      <w:proofErr w:type="spellStart"/>
+      <w:r>
+        <w:rPr>
+          <w:rFonts w:ascii="Times New Roman" w:hAnsi="Times New Roman" w:cs="Times New Roman"/>
+          <w:i/>
+          <w:iCs/>
+          <w:lang w:val="pt-PT"/>
+        </w:rPr>
+        <w:t>office</w:t>
+      </w:r>
+      <w:proofErr w:type="spellEnd"/>
       <w:r>
         <w:rPr>
           <w:rFonts w:ascii="Times New Roman" w:hAnsi="Times New Roman" w:cs="Times New Roman"/>
@@ -1011,11 +1195,89 @@
         </w:rPr>
         <w:t xml:space="preserve">, onde pude contactar diretamente com diversos tipos de público, área que me agrada especialmente”. </w:t>
       </w:r>
-      <w:r>
-        <w:rPr>
-          <w:rFonts w:ascii="Times New Roman" w:hAnsi="Times New Roman" w:cs="Times New Roman"/>
-        </w:rPr>
-        <w:t>Comprove as suas características e competências com factos vivenciados.</w:t>
+      <w:proofErr w:type="spellStart"/>
+      <w:r>
+        <w:rPr>
+          <w:rFonts w:ascii="Times New Roman" w:hAnsi="Times New Roman" w:cs="Times New Roman"/>
+        </w:rPr>
+        <w:t>Comprove</w:t>
+      </w:r>
+      <w:proofErr w:type="spellEnd"/>
+      <w:r>
+        <w:rPr>
+          <w:rFonts w:ascii="Times New Roman" w:hAnsi="Times New Roman" w:cs="Times New Roman"/>
+        </w:rPr>
+        <w:t xml:space="preserve"> as </w:t>
+      </w:r>
+      <w:proofErr w:type="spellStart"/>
+      <w:r>
+        <w:rPr>
+          <w:rFonts w:ascii="Times New Roman" w:hAnsi="Times New Roman" w:cs="Times New Roman"/>
+        </w:rPr>
+        <w:t>suas</w:t>
+      </w:r>
+      <w:proofErr w:type="spellEnd"/>
+      <w:r>
+        <w:rPr>
+          <w:rFonts w:ascii="Times New Roman" w:hAnsi="Times New Roman" w:cs="Times New Roman"/>
+        </w:rPr>
+        <w:t xml:space="preserve"> </w:t>
+      </w:r>
+      <w:proofErr w:type="spellStart"/>
+      <w:r>
+        <w:rPr>
+          <w:rFonts w:ascii="Times New Roman" w:hAnsi="Times New Roman" w:cs="Times New Roman"/>
+        </w:rPr>
+        <w:t>características</w:t>
+      </w:r>
+      <w:proofErr w:type="spellEnd"/>
+      <w:r>
+        <w:rPr>
+          <w:rFonts w:ascii="Times New Roman" w:hAnsi="Times New Roman" w:cs="Times New Roman"/>
+        </w:rPr>
+        <w:t xml:space="preserve"> e </w:t>
+      </w:r>
+      <w:proofErr w:type="spellStart"/>
+      <w:r>
+        <w:rPr>
+          <w:rFonts w:ascii="Times New Roman" w:hAnsi="Times New Roman" w:cs="Times New Roman"/>
+        </w:rPr>
+        <w:t>competências</w:t>
+      </w:r>
+      <w:proofErr w:type="spellEnd"/>
+      <w:r>
+        <w:rPr>
+          <w:rFonts w:ascii="Times New Roman" w:hAnsi="Times New Roman" w:cs="Times New Roman"/>
+        </w:rPr>
+        <w:t xml:space="preserve"> com </w:t>
+      </w:r>
+      <w:proofErr w:type="spellStart"/>
+      <w:r>
+        <w:rPr>
+          <w:rFonts w:ascii="Times New Roman" w:hAnsi="Times New Roman" w:cs="Times New Roman"/>
+        </w:rPr>
+        <w:t>factos</w:t>
+      </w:r>
+      <w:proofErr w:type="spellEnd"/>
+      <w:r>
+        <w:rPr>
+          <w:rFonts w:ascii="Times New Roman" w:hAnsi="Times New Roman" w:cs="Times New Roman"/>
+        </w:rPr>
+        <w:t xml:space="preserve"> </w:t>
+      </w:r>
+      <w:proofErr w:type="spellStart"/>
+      <w:r>
+        <w:rPr>
+          <w:rFonts w:ascii="Times New Roman" w:hAnsi="Times New Roman" w:cs="Times New Roman"/>
+        </w:rPr>
+        <w:t>vivenciados</w:t>
+      </w:r>
+      <w:proofErr w:type="spellEnd"/>
+      <w:r>
+        <w:rPr>
+          <w:rFonts w:ascii="Times New Roman" w:hAnsi="Times New Roman" w:cs="Times New Roman"/>
+        </w:rPr>
+        <w:t>.</w:t>
       </w:r>
     </w:p>
     <w:p>
@@ -1067,7 +1329,77 @@
         <w:rPr>
           <w:rFonts w:ascii="Times New Roman" w:hAnsi="Times New Roman" w:cs="Times New Roman"/>
         </w:rPr>
-        <w:t>Se requer disponibilidade para viajar e viatura própria, </w:t>
+        <w:t xml:space="preserve">Se </w:t>
+      </w:r>
+      <w:proofErr w:type="spellStart"/>
+      <w:r>
+        <w:rPr>
+          <w:rFonts w:ascii="Times New Roman" w:hAnsi="Times New Roman" w:cs="Times New Roman"/>
+        </w:rPr>
+        <w:t>requer</w:t>
+      </w:r>
+      <w:proofErr w:type="spellEnd"/>
+      <w:r>
+        <w:rPr>
+          <w:rFonts w:ascii="Times New Roman" w:hAnsi="Times New Roman" w:cs="Times New Roman"/>
+        </w:rPr>
+        <w:t xml:space="preserve"> </w:t>
+      </w:r>
+      <w:proofErr w:type="spellStart"/>
+      <w:r>
+        <w:rPr>
+          <w:rFonts w:ascii="Times New Roman" w:hAnsi="Times New Roman" w:cs="Times New Roman"/>
+        </w:rPr>
+        <w:t>disponibilidade</w:t>
+      </w:r>
+      <w:proofErr w:type="spellEnd"/>
+      <w:r>
+        <w:rPr>
+          <w:rFonts w:ascii="Times New Roman" w:hAnsi="Times New Roman" w:cs="Times New Roman"/>
+        </w:rPr>
+        <w:t xml:space="preserve"> para </w:t>
+      </w:r>
+      <w:proofErr w:type="spellStart"/>
+      <w:r>
+        <w:rPr>
+          <w:rFonts w:ascii="Times New Roman" w:hAnsi="Times New Roman" w:cs="Times New Roman"/>
+        </w:rPr>
+        <w:t>viajar</w:t>
+      </w:r>
+      <w:proofErr w:type="spellEnd"/>
+      <w:r>
+        <w:rPr>
+          <w:rFonts w:ascii="Times New Roman" w:hAnsi="Times New Roman" w:cs="Times New Roman"/>
+        </w:rPr>
+        <w:t xml:space="preserve"> e </w:t>
+      </w:r>
+      <w:proofErr w:type="spellStart"/>
+      <w:r>
+        <w:rPr>
+          <w:rFonts w:ascii="Times New Roman" w:hAnsi="Times New Roman" w:cs="Times New Roman"/>
+        </w:rPr>
+        <w:t>viatura</w:t>
+      </w:r>
+      <w:proofErr w:type="spellEnd"/>
+      <w:r>
+        <w:rPr>
+          <w:rFonts w:ascii="Times New Roman" w:hAnsi="Times New Roman" w:cs="Times New Roman"/>
+        </w:rPr>
+        <w:t xml:space="preserve"> </w:t>
+      </w:r>
+      <w:proofErr w:type="spellStart"/>
+      <w:r>
+        <w:rPr>
+          <w:rFonts w:ascii="Times New Roman" w:hAnsi="Times New Roman" w:cs="Times New Roman"/>
+        </w:rPr>
+        <w:t>própria</w:t>
+      </w:r>
+      <w:proofErr w:type="spellEnd"/>
+      <w:r>
+        <w:rPr>
+          <w:rFonts w:ascii="Times New Roman" w:hAnsi="Times New Roman" w:cs="Times New Roman"/>
+        </w:rPr>
+        <w:t>, </w:t>
       </w:r>
       <w:r>
         <w:rPr>
@@ -1351,7 +1683,14 @@
           <w:rFonts w:ascii="Times New Roman" w:hAnsi="Times New Roman" w:cs="Times New Roman"/>
           <w:lang w:val="pt-PT"/>
         </w:rPr>
-        <w:t xml:space="preserve">Excelentíssimo recrutadores </w:t>
+        <w:t>Excelentíssimos recrutadores</w:t>
+      </w:r>
+      <w:r>
+        <w:rPr>
+          <w:rFonts w:ascii="Times New Roman" w:hAnsi="Times New Roman" w:cs="Times New Roman"/>
+          <w:lang w:val="pt-PT"/>
+        </w:rPr>
+        <w:t xml:space="preserve"> </w:t>
       </w:r>
       <w:r>
         <w:rPr>
@@ -1494,6 +1833,88 @@
       <w:pPr>
         <w:rPr>
           <w:rFonts w:ascii="Times New Roman" w:hAnsi="Times New Roman" w:cs="Times New Roman"/>
+          <w:lang w:val="pt-PT"/>
+        </w:rPr>
+      </w:pPr>
+      <w:r>
+        <w:rPr>
+          <w:rFonts w:ascii="Times New Roman" w:hAnsi="Times New Roman" w:cs="Times New Roman"/>
+          <w:lang w:val="pt-PT"/>
+        </w:rPr>
+        <w:t>Caríssimos</w:t>
+      </w:r>
+      <w:r>
+        <w:rPr>
+          <w:rFonts w:ascii="Times New Roman" w:hAnsi="Times New Roman" w:cs="Times New Roman"/>
+          <w:lang w:val="pt-PT"/>
+        </w:rPr>
+        <w:t xml:space="preserve"> espero que encontrem bem, me chamo XXX e candidato a vaga XXX, divulgado pela empresa XXX, motivado por (objetivo, missão o que da empresa), detenho experiência e formação em XXXX</w:t>
+      </w:r>
+      <w:r>
+        <w:rPr>
+          <w:rFonts w:ascii="Times New Roman" w:hAnsi="Times New Roman" w:cs="Times New Roman"/>
+          <w:lang w:val="pt-PT"/>
+        </w:rPr>
+        <w:t xml:space="preserve"> caraterizo como A, B, C e assumo como objetivo profissional e vou de encontro com objetivo da empresa, em anexo como solicitado remete o meu o currículo para vossa apreciação. Agradecendo desde já pela oportunidade de atenção, coloco ao dispor para qualquer questão que possa surgir bem como para participar numa entrevista onde possa detalhar as motivações que sustentam apresente candidatura.</w:t>
+      </w:r>
+    </w:p>
+    <w:p>
+      <w:pPr>
+        <w:rPr>
+          <w:rFonts w:ascii="Times New Roman" w:hAnsi="Times New Roman" w:cs="Times New Roman"/>
+          <w:lang w:val="pt-PT"/>
+        </w:rPr>
+      </w:pPr>
+      <w:r>
+        <w:rPr>
+          <w:rFonts w:ascii="Times New Roman" w:hAnsi="Times New Roman" w:cs="Times New Roman"/>
+          <w:lang w:val="pt-PT"/>
+        </w:rPr>
+        <w:t>Melhores cumprimentos,</w:t>
+      </w:r>
+    </w:p>
+    <w:p>
+      <w:pPr>
+        <w:rPr>
+          <w:rFonts w:ascii="Times New Roman" w:hAnsi="Times New Roman" w:cs="Times New Roman"/>
+          <w:lang w:val="pt-PT"/>
+        </w:rPr>
+      </w:pPr>
+      <w:r>
+        <w:rPr>
+          <w:rFonts w:ascii="Times New Roman" w:hAnsi="Times New Roman" w:cs="Times New Roman"/>
+          <w:lang w:val="pt-PT"/>
+        </w:rPr>
+        <w:t>Jaqueline Lima</w:t>
+      </w:r>
+    </w:p>
+    <w:p>
+      <w:pPr>
+        <w:rPr>
+          <w:rFonts w:ascii="Times New Roman" w:hAnsi="Times New Roman" w:cs="Times New Roman"/>
+          <w:lang w:val="pt-PT"/>
+        </w:rPr>
+      </w:pPr>
+      <w:r>
+        <w:rPr>
+          <w:rFonts w:ascii="Times New Roman" w:hAnsi="Times New Roman" w:cs="Times New Roman"/>
+          <w:lang w:val="pt-PT"/>
+        </w:rPr>
+        <w:t>1111-111.</w:t>
+      </w:r>
+    </w:p>
+    <w:p>
+      <w:pPr>
+        <w:rPr>
+          <w:rFonts w:ascii="Times New Roman" w:hAnsi="Times New Roman" w:cs="Times New Roman"/>
+          <w:lang w:val="pt-PT"/>
+        </w:rPr>
+      </w:pPr>
+    </w:p>
+    <w:p>
+      <w:pPr>
+        <w:rPr>
+          <w:rFonts w:ascii="Times New Roman" w:hAnsi="Times New Roman" w:cs="Times New Roman"/>
           <w:b/>
           <w:bCs/>
           <w:lang w:val="pt-PT"/>
@@ -1506,17 +1927,111 @@
           <w:bCs/>
           <w:lang w:val="pt-PT"/>
         </w:rPr>
-        <w:t>Carissimos espero que encontrem bem, me chamo XXX e candidato a vaga XXX, divulgado pela empresa XXX, motivado por (objetivo, missão o que da empresa), detenho experiência e formação em XXXX</w:t>
-      </w:r>
-      <w:r>
+        <w:t>Candidatura por e-mail</w:t>
+      </w:r>
+    </w:p>
+    <w:p>
+      <w:pPr>
+        <w:rPr>
+          <w:rFonts w:ascii="Times New Roman" w:hAnsi="Times New Roman" w:cs="Times New Roman"/>
+          <w:lang w:val="pt-PT"/>
+        </w:rPr>
+      </w:pPr>
+      <w:r>
+        <w:rPr>
+          <w:rFonts w:ascii="Times New Roman" w:hAnsi="Times New Roman" w:cs="Times New Roman"/>
+          <w:lang w:val="pt-PT"/>
+        </w:rPr>
+        <w:t>Excelentíssimos</w:t>
+      </w:r>
+      <w:r>
+        <w:rPr>
+          <w:rFonts w:ascii="Times New Roman" w:hAnsi="Times New Roman" w:cs="Times New Roman"/>
+          <w:lang w:val="pt-PT"/>
+        </w:rPr>
+        <w:t xml:space="preserve"> senhores, espero que se entre bem. </w:t>
+      </w:r>
+      <w:r>
+        <w:rPr>
+          <w:rFonts w:ascii="Times New Roman" w:hAnsi="Times New Roman" w:cs="Times New Roman"/>
+          <w:lang w:val="pt-PT"/>
+        </w:rPr>
+        <w:t xml:space="preserve">O meu nome é XXX, candidato a vaga de XXX, divulgada pela XX e o nome da empresa por deter </w:t>
+      </w:r>
+      <w:r>
+        <w:rPr>
+          <w:rFonts w:ascii="Times New Roman" w:hAnsi="Times New Roman" w:cs="Times New Roman"/>
+          <w:lang w:val="pt-PT"/>
+        </w:rPr>
+        <w:t>experiência</w:t>
+      </w:r>
+      <w:r>
+        <w:rPr>
+          <w:rFonts w:ascii="Times New Roman" w:hAnsi="Times New Roman" w:cs="Times New Roman"/>
+          <w:lang w:val="pt-PT"/>
+        </w:rPr>
+        <w:t xml:space="preserve"> e formação em</w:t>
+      </w:r>
+      <w:r>
+        <w:rPr>
+          <w:rFonts w:ascii="Times New Roman" w:hAnsi="Times New Roman" w:cs="Times New Roman"/>
+          <w:lang w:val="pt-PT"/>
+        </w:rPr>
+        <w:t xml:space="preserve"> </w:t>
+      </w:r>
+      <w:r>
+        <w:rPr>
+          <w:rFonts w:ascii="Times New Roman" w:hAnsi="Times New Roman" w:cs="Times New Roman"/>
+          <w:lang w:val="pt-PT"/>
+        </w:rPr>
+        <w:t>anexo</w:t>
+      </w:r>
+      <w:r>
+        <w:rPr>
+          <w:rFonts w:ascii="Times New Roman" w:hAnsi="Times New Roman" w:cs="Times New Roman"/>
+          <w:lang w:val="pt-PT"/>
+        </w:rPr>
+        <w:t xml:space="preserve"> remeto meu currículo e a carta de apresentação para vossa apreciação. Agradecendo desde já pela oportunidade de atenção coloco ao dispor para qualquer questão que possa surgir muito obrigada e resto de bom dia.</w:t>
+      </w:r>
+    </w:p>
+    <w:p>
+      <w:pPr>
+        <w:rPr>
+          <w:rFonts w:ascii="Times New Roman" w:hAnsi="Times New Roman" w:cs="Times New Roman"/>
+          <w:lang w:val="pt-PT"/>
+        </w:rPr>
+      </w:pPr>
+      <w:r>
+        <w:rPr>
+          <w:rFonts w:ascii="Times New Roman" w:hAnsi="Times New Roman" w:cs="Times New Roman"/>
+          <w:lang w:val="pt-PT"/>
+        </w:rPr>
+        <w:t>Atenciosamente,</w:t>
+      </w:r>
+    </w:p>
+    <w:p>
+      <w:pPr>
+        <w:rPr>
+          <w:rFonts w:ascii="Times New Roman" w:hAnsi="Times New Roman" w:cs="Times New Roman"/>
+        </w:rPr>
+      </w:pPr>
+      <w:r>
+        <w:rPr>
+          <w:rFonts w:ascii="Times New Roman" w:hAnsi="Times New Roman" w:cs="Times New Roman"/>
+          <w:lang w:val="pt-PT"/>
+        </w:rPr>
+        <w:t>Jaqueline Lima</w:t>
+      </w:r>
+    </w:p>
+    <w:p>
+      <w:pPr>
         <w:rPr>
           <w:rFonts w:ascii="Times New Roman" w:hAnsi="Times New Roman" w:cs="Times New Roman"/>
           <w:b/>
           <w:bCs/>
           <w:lang w:val="pt-PT"/>
         </w:rPr>
-        <w:t xml:space="preserve"> caraterizo como A, B, C e assumo como objetivo profissional e vou de encontro com objetivo da empresa, em anexo como solicitado remete o meu o currículo para vossa apreciação. Agradecendo desde já pela oportunidade de atenção, coloco ao dispor para qualquer questão que possa surgir bem como para participar numa entrevista onde possa detalhar as motivações que sustentam apresente candidatura.</w:t>
-      </w:r>
+      </w:pPr>
     </w:p>
     <w:p>
       <w:pPr>
@@ -1534,46 +2049,16 @@
           <w:bCs/>
           <w:lang w:val="pt-PT"/>
         </w:rPr>
-        <w:t>Melhores cumprimentos,</w:t>
-      </w:r>
-    </w:p>
-    <w:p>
-      <w:pPr>
-        <w:rPr>
-          <w:rFonts w:ascii="Times New Roman" w:hAnsi="Times New Roman" w:cs="Times New Roman"/>
-          <w:b/>
-          <w:bCs/>
-          <w:lang w:val="pt-PT"/>
-        </w:rPr>
-      </w:pPr>
-      <w:r>
-        <w:rPr>
-          <w:rFonts w:ascii="Times New Roman" w:hAnsi="Times New Roman" w:cs="Times New Roman"/>
-          <w:b/>
-          <w:bCs/>
-          <w:lang w:val="pt-PT"/>
-        </w:rPr>
-        <w:t>Jaqueline Lima</w:t>
-      </w:r>
-    </w:p>
-    <w:p>
-      <w:pPr>
-        <w:rPr>
-          <w:rFonts w:ascii="Times New Roman" w:hAnsi="Times New Roman" w:cs="Times New Roman"/>
-          <w:b/>
-          <w:bCs/>
-          <w:lang w:val="pt-PT"/>
-        </w:rPr>
-      </w:pPr>
-      <w:r>
-        <w:rPr>
-          <w:rFonts w:ascii="Times New Roman" w:hAnsi="Times New Roman" w:cs="Times New Roman"/>
-          <w:b/>
-          <w:bCs/>
-          <w:lang w:val="pt-PT"/>
-        </w:rPr>
-        <w:t>1111-111.</w:t>
-      </w:r>
+        <w:t xml:space="preserve"> </w:t>
+      </w:r>
+    </w:p>
+    <w:p>
+      <w:pPr>
+        <w:rPr>
+          <w:rFonts w:ascii="Times New Roman" w:hAnsi="Times New Roman" w:cs="Times New Roman"/>
+          <w:lang w:val="pt-PT"/>
+        </w:rPr>
+      </w:pPr>
     </w:p>
     <w:sectPr>
       <w:pgSz w:w="12240" w:h="15840"/>

</xml_diff>